<commit_message>
Arthur sent pas bon
</commit_message>
<xml_diff>
--- a/Table_des_matières.docx
+++ b/Table_des_matières.docx
@@ -1827,13 +1827,7 @@
         <w:rPr>
           <w:lang w:val="fr-BE"/>
         </w:rPr>
-        <w:t>P</w:t>
-      </w:r>
-      <w:r>
-        <w:rPr>
-          <w:lang w:val="fr-BE"/>
-        </w:rPr>
-        <w:t>iechart avec UK en comparaison avec les ventes en dehors</w:t>
+        <w:t>Piechart avec UK en comparaison avec les ventes en dehors</w:t>
       </w:r>
     </w:p>
     <w:p>
@@ -1921,329 +1915,331 @@
           <w:ilvl w:val="2"/>
           <w:numId w:val="18"/>
         </w:numPr>
-        <w:rPr>
-          <w:lang w:val="fr-BE"/>
-        </w:rPr>
-      </w:pPr>
-      <w:r>
-        <w:rPr>
-          <w:lang w:val="fr-BE"/>
-        </w:rPr>
-        <w:t>Boxplot des ventes</w:t>
-      </w:r>
-    </w:p>
-    <w:p>
-      <w:pPr>
-        <w:pStyle w:val="ListParagraph"/>
-        <w:numPr>
-          <w:ilvl w:val="2"/>
-          <w:numId w:val="18"/>
-        </w:numPr>
-        <w:rPr>
-          <w:lang w:val="fr-BE"/>
-        </w:rPr>
-      </w:pPr>
-      <w:r>
-        <w:rPr>
-          <w:lang w:val="fr-BE"/>
-        </w:rPr>
-        <w:t>Month Graph</w:t>
-      </w:r>
-    </w:p>
-    <w:p>
-      <w:pPr>
-        <w:pStyle w:val="ListParagraph"/>
-        <w:numPr>
-          <w:ilvl w:val="2"/>
-          <w:numId w:val="18"/>
-        </w:numPr>
-        <w:rPr>
-          <w:lang w:val="fr-BE"/>
-        </w:rPr>
-      </w:pPr>
-      <w:r>
-        <w:rPr>
-          <w:lang w:val="fr-BE"/>
-        </w:rPr>
-        <w:t>Day Graph</w:t>
-      </w:r>
-    </w:p>
-    <w:p>
-      <w:pPr>
-        <w:pStyle w:val="ListParagraph"/>
-        <w:numPr>
-          <w:ilvl w:val="2"/>
-          <w:numId w:val="18"/>
-        </w:numPr>
-        <w:rPr>
-          <w:lang w:val="fr-BE"/>
-        </w:rPr>
-      </w:pPr>
-      <w:r>
-        <w:t>Hour Graph</w:t>
-      </w:r>
-    </w:p>
-    <w:p>
-      <w:pPr>
-        <w:pStyle w:val="ListParagraph"/>
-        <w:numPr>
-          <w:ilvl w:val="0"/>
-          <w:numId w:val="18"/>
-        </w:numPr>
-        <w:rPr>
-          <w:lang w:val="fr-BE"/>
-        </w:rPr>
-      </w:pPr>
-      <w:r>
-        <w:t>P</w:t>
-      </w:r>
-      <w:r>
-        <w:rPr>
-          <w:lang w:val="fr-BE"/>
-        </w:rPr>
-        <w:t>CA</w:t>
-      </w:r>
-    </w:p>
-    <w:p>
-      <w:pPr>
-        <w:pStyle w:val="ListParagraph"/>
-        <w:numPr>
-          <w:ilvl w:val="1"/>
-          <w:numId w:val="18"/>
-        </w:numPr>
-        <w:rPr>
-          <w:lang w:val="fr-BE"/>
-        </w:rPr>
-      </w:pPr>
-      <w:r>
-        <w:rPr>
-          <w:lang w:val="fr-BE"/>
-        </w:rPr>
-        <w:t>D</w:t>
-      </w:r>
-      <w:r>
-        <w:rPr>
-          <w:lang w:val="fr-BE"/>
-        </w:rPr>
-        <w:t>ataSet par pays (pairs()</w:t>
-      </w:r>
-      <w:r>
-        <w:rPr>
-          <w:lang w:val="fr-BE"/>
-        </w:rPr>
+      </w:pPr>
+      <w:r>
+        <w:t>Summary (</w:t>
+      </w:r>
+      <w:r>
+        <w:t>summary(purchasesPerCountry[2]), summary(salesPerProduct[2])</w:t>
+      </w:r>
+      <w:r>
         <w:t>)</w:t>
-      </w:r>
-    </w:p>
-    <w:p>
-      <w:pPr>
-        <w:pStyle w:val="ListParagraph"/>
-        <w:numPr>
-          <w:ilvl w:val="2"/>
-          <w:numId w:val="18"/>
-        </w:numPr>
-        <w:rPr>
-          <w:lang w:val="fr-BE"/>
-        </w:rPr>
-      </w:pPr>
-      <w:r>
-        <w:rPr>
-          <w:lang w:val="fr-BE"/>
-        </w:rPr>
-        <w:t>Plot du pca pays =&gt; non pertinent</w:t>
-      </w:r>
-    </w:p>
-    <w:p>
-      <w:pPr>
-        <w:pStyle w:val="ListParagraph"/>
-        <w:numPr>
-          <w:ilvl w:val="2"/>
-          <w:numId w:val="18"/>
-        </w:numPr>
-        <w:rPr>
-          <w:lang w:val="fr-BE"/>
-        </w:rPr>
-      </w:pPr>
-      <w:r>
-        <w:rPr>
-          <w:lang w:val="fr-BE"/>
-        </w:rPr>
-        <w:t>Plot du pca pays (sans UK) =&gt; non pertinent</w:t>
-      </w:r>
-    </w:p>
-    <w:p>
-      <w:pPr>
-        <w:pStyle w:val="ListParagraph"/>
-        <w:numPr>
-          <w:ilvl w:val="1"/>
-          <w:numId w:val="18"/>
-        </w:numPr>
-        <w:rPr>
-          <w:lang w:val="fr-BE"/>
-        </w:rPr>
-      </w:pPr>
-      <w:r>
-        <w:rPr>
-          <w:lang w:val="fr-BE"/>
-        </w:rPr>
-        <w:t>DataSet par produit (pairs())</w:t>
-      </w:r>
-    </w:p>
-    <w:p>
-      <w:pPr>
-        <w:pStyle w:val="ListParagraph"/>
-        <w:numPr>
-          <w:ilvl w:val="2"/>
-          <w:numId w:val="18"/>
-        </w:numPr>
-        <w:rPr>
-          <w:lang w:val="fr-BE"/>
-        </w:rPr>
-      </w:pPr>
-      <w:r>
-        <w:rPr>
-          <w:lang w:val="fr-BE"/>
-        </w:rPr>
-        <w:t>Matrice des corrélations</w:t>
-      </w:r>
-    </w:p>
-    <w:p>
-      <w:pPr>
-        <w:pStyle w:val="ListParagraph"/>
-        <w:numPr>
-          <w:ilvl w:val="2"/>
-          <w:numId w:val="18"/>
-        </w:numPr>
-        <w:rPr>
-          <w:lang w:val="fr-BE"/>
-        </w:rPr>
-      </w:pPr>
-      <w:r>
-        <w:rPr>
-          <w:lang w:val="fr-BE"/>
-        </w:rPr>
-        <w:t>Sommaire des composants</w:t>
-      </w:r>
-      <w:r>
-        <w:rPr>
-          <w:lang w:val="fr-BE"/>
-        </w:rPr>
-        <w:t xml:space="preserve"> (summary(pcaProduct))</w:t>
-      </w:r>
-    </w:p>
-    <w:p>
-      <w:pPr>
-        <w:pStyle w:val="ListParagraph"/>
-        <w:numPr>
-          <w:ilvl w:val="2"/>
-          <w:numId w:val="18"/>
-        </w:numPr>
-        <w:rPr>
-          <w:lang w:val="fr-BE"/>
-        </w:rPr>
-      </w:pPr>
-      <w:r>
-        <w:rPr>
-          <w:lang w:val="fr-BE"/>
-        </w:rPr>
-        <w:t>Plot du pca</w:t>
-      </w:r>
-      <w:r>
-        <w:rPr>
-          <w:lang w:val="fr-BE"/>
-        </w:rPr>
-        <w:t xml:space="preserve"> (plot(pcaProduct))</w:t>
-      </w:r>
-    </w:p>
-    <w:p>
-      <w:pPr>
-        <w:pStyle w:val="ListParagraph"/>
-        <w:numPr>
-          <w:ilvl w:val="2"/>
-          <w:numId w:val="18"/>
-        </w:numPr>
-        <w:rPr>
-          <w:lang w:val="fr-BE"/>
-        </w:rPr>
-      </w:pPr>
-      <w:r>
-        <w:rPr>
-          <w:lang w:val="fr-BE"/>
-        </w:rPr>
-        <w:t>Poids des variables originales dans les composantes (Loadings(pcaProduct))</w:t>
-      </w:r>
-    </w:p>
-    <w:p>
-      <w:pPr>
-        <w:pStyle w:val="ListParagraph"/>
-        <w:numPr>
-          <w:ilvl w:val="2"/>
-          <w:numId w:val="18"/>
-        </w:numPr>
-        <w:rPr>
-          <w:color w:val="FF0000"/>
-          <w:lang w:val="fr-BE"/>
-        </w:rPr>
-      </w:pPr>
-      <w:r>
-        <w:rPr>
-          <w:color w:val="FF0000"/>
-          <w:lang w:val="fr-BE"/>
-        </w:rPr>
-        <w:t>Lien entre les composantes et les variables (</w:t>
-      </w:r>
-      <w:r>
-        <w:rPr>
-          <w:color w:val="FF0000"/>
-          <w:lang w:val="fr-BE"/>
-        </w:rPr>
-        <w:t>score(pcaProductAde4, xax=1)</w:t>
-      </w:r>
-      <w:r>
-        <w:rPr>
-          <w:color w:val="FF0000"/>
-          <w:lang w:val="fr-BE"/>
-        </w:rPr>
-        <w:t xml:space="preserve"> et </w:t>
-      </w:r>
-      <w:r>
-        <w:rPr>
-          <w:color w:val="FF0000"/>
-          <w:lang w:val="fr-BE"/>
-        </w:rPr>
-        <w:t>score(pcaProductAde4, xax=2)</w:t>
-      </w:r>
-      <w:r>
-        <w:rPr>
-          <w:color w:val="FF0000"/>
-          <w:lang w:val="fr-BE"/>
-        </w:rPr>
-        <w:t>)</w:t>
-      </w:r>
-    </w:p>
-    <w:p>
-      <w:pPr>
-        <w:pStyle w:val="ListParagraph"/>
-        <w:numPr>
-          <w:ilvl w:val="2"/>
-          <w:numId w:val="18"/>
-        </w:numPr>
-        <w:rPr>
-          <w:lang w:val="fr-BE"/>
-        </w:rPr>
-      </w:pPr>
-      <w:r>
-        <w:rPr>
-          <w:lang w:val="fr-BE"/>
-        </w:rPr>
-        <w:t xml:space="preserve">Cercle de corrélation </w:t>
       </w:r>
       <w:bookmarkStart w:id="0" w:name="_GoBack"/>
       <w:bookmarkEnd w:id="0"/>
-      <w:r>
-        <w:rPr>
-          <w:lang w:val="fr-BE"/>
-        </w:rPr>
-        <w:t>(</w:t>
+    </w:p>
+    <w:p>
+      <w:pPr>
+        <w:pStyle w:val="ListParagraph"/>
+        <w:numPr>
+          <w:ilvl w:val="2"/>
+          <w:numId w:val="18"/>
+        </w:numPr>
+        <w:rPr>
+          <w:lang w:val="fr-BE"/>
+        </w:rPr>
+      </w:pPr>
+      <w:r>
+        <w:rPr>
+          <w:lang w:val="fr-BE"/>
+        </w:rPr>
+        <w:t>Boxplot des ventes</w:t>
+      </w:r>
+      <w:r>
+        <w:rPr>
+          <w:lang w:val="fr-BE"/>
+        </w:rPr>
+        <w:t xml:space="preserve"> (</w:t>
+      </w:r>
+      <w:r>
+        <w:rPr>
+          <w:lang w:val="fr-BE"/>
+        </w:rPr>
+        <w:t>2 boxplots : quantity et sales per products</w:t>
+      </w:r>
+      <w:r>
+        <w:rPr>
+          <w:lang w:val="fr-BE"/>
+        </w:rPr>
+        <w:t>)</w:t>
+      </w:r>
+    </w:p>
+    <w:p>
+      <w:pPr>
+        <w:pStyle w:val="ListParagraph"/>
+        <w:numPr>
+          <w:ilvl w:val="2"/>
+          <w:numId w:val="18"/>
+        </w:numPr>
+        <w:rPr>
+          <w:lang w:val="fr-BE"/>
+        </w:rPr>
+      </w:pPr>
+      <w:r>
+        <w:rPr>
+          <w:lang w:val="fr-BE"/>
+        </w:rPr>
+        <w:t>Month Graph</w:t>
+      </w:r>
+    </w:p>
+    <w:p>
+      <w:pPr>
+        <w:pStyle w:val="ListParagraph"/>
+        <w:numPr>
+          <w:ilvl w:val="2"/>
+          <w:numId w:val="18"/>
+        </w:numPr>
+        <w:rPr>
+          <w:lang w:val="fr-BE"/>
+        </w:rPr>
+      </w:pPr>
+      <w:r>
+        <w:rPr>
+          <w:lang w:val="fr-BE"/>
+        </w:rPr>
+        <w:t>Day Graph</w:t>
+      </w:r>
+    </w:p>
+    <w:p>
+      <w:pPr>
+        <w:pStyle w:val="ListParagraph"/>
+        <w:numPr>
+          <w:ilvl w:val="2"/>
+          <w:numId w:val="18"/>
+        </w:numPr>
+        <w:rPr>
+          <w:lang w:val="fr-BE"/>
+        </w:rPr>
+      </w:pPr>
+      <w:r>
+        <w:t>Hour Graph</w:t>
+      </w:r>
+    </w:p>
+    <w:p>
+      <w:pPr>
+        <w:pStyle w:val="ListParagraph"/>
+        <w:numPr>
+          <w:ilvl w:val="0"/>
+          <w:numId w:val="18"/>
+        </w:numPr>
+        <w:rPr>
+          <w:lang w:val="fr-BE"/>
+        </w:rPr>
+      </w:pPr>
+      <w:r>
+        <w:t>P</w:t>
+      </w:r>
+      <w:r>
+        <w:rPr>
+          <w:lang w:val="fr-BE"/>
+        </w:rPr>
+        <w:t>CA</w:t>
+      </w:r>
+    </w:p>
+    <w:p>
+      <w:pPr>
+        <w:pStyle w:val="ListParagraph"/>
+        <w:numPr>
+          <w:ilvl w:val="1"/>
+          <w:numId w:val="18"/>
+        </w:numPr>
+        <w:rPr>
+          <w:lang w:val="fr-BE"/>
+        </w:rPr>
+      </w:pPr>
+      <w:r>
+        <w:rPr>
+          <w:lang w:val="fr-BE"/>
+        </w:rPr>
+        <w:t>D</w:t>
+      </w:r>
+      <w:r>
+        <w:rPr>
+          <w:lang w:val="fr-BE"/>
+        </w:rPr>
+        <w:t>ataSet par pays (pairs()</w:t>
+      </w:r>
+      <w:r>
+        <w:rPr>
+          <w:lang w:val="fr-BE"/>
+        </w:rPr>
+        <w:t>)</w:t>
+      </w:r>
+    </w:p>
+    <w:p>
+      <w:pPr>
+        <w:pStyle w:val="ListParagraph"/>
+        <w:numPr>
+          <w:ilvl w:val="2"/>
+          <w:numId w:val="18"/>
+        </w:numPr>
+        <w:rPr>
+          <w:lang w:val="fr-BE"/>
+        </w:rPr>
+      </w:pPr>
+      <w:r>
+        <w:rPr>
+          <w:lang w:val="fr-BE"/>
+        </w:rPr>
+        <w:t>Plot du pca pays =&gt; non pertinent</w:t>
+      </w:r>
+    </w:p>
+    <w:p>
+      <w:pPr>
+        <w:pStyle w:val="ListParagraph"/>
+        <w:numPr>
+          <w:ilvl w:val="2"/>
+          <w:numId w:val="18"/>
+        </w:numPr>
+        <w:rPr>
+          <w:lang w:val="fr-BE"/>
+        </w:rPr>
+      </w:pPr>
+      <w:r>
+        <w:rPr>
+          <w:lang w:val="fr-BE"/>
+        </w:rPr>
+        <w:t>Plot du pca pays (sans UK) =&gt; non pertinent</w:t>
+      </w:r>
+    </w:p>
+    <w:p>
+      <w:pPr>
+        <w:pStyle w:val="ListParagraph"/>
+        <w:numPr>
+          <w:ilvl w:val="1"/>
+          <w:numId w:val="18"/>
+        </w:numPr>
+        <w:rPr>
+          <w:lang w:val="fr-BE"/>
+        </w:rPr>
+      </w:pPr>
+      <w:r>
+        <w:rPr>
+          <w:lang w:val="fr-BE"/>
+        </w:rPr>
+        <w:t>DataSet par produit (pairs())</w:t>
+      </w:r>
+    </w:p>
+    <w:p>
+      <w:pPr>
+        <w:pStyle w:val="ListParagraph"/>
+        <w:numPr>
+          <w:ilvl w:val="2"/>
+          <w:numId w:val="18"/>
+        </w:numPr>
+        <w:rPr>
+          <w:lang w:val="fr-BE"/>
+        </w:rPr>
+      </w:pPr>
+      <w:r>
+        <w:rPr>
+          <w:lang w:val="fr-BE"/>
+        </w:rPr>
+        <w:t>Matrice des corrélations</w:t>
+      </w:r>
+    </w:p>
+    <w:p>
+      <w:pPr>
+        <w:pStyle w:val="ListParagraph"/>
+        <w:numPr>
+          <w:ilvl w:val="2"/>
+          <w:numId w:val="18"/>
+        </w:numPr>
+        <w:rPr>
+          <w:lang w:val="fr-BE"/>
+        </w:rPr>
+      </w:pPr>
+      <w:r>
+        <w:rPr>
+          <w:lang w:val="fr-BE"/>
+        </w:rPr>
+        <w:t>Sommaire des composants</w:t>
+      </w:r>
+      <w:r>
+        <w:rPr>
+          <w:lang w:val="fr-BE"/>
+        </w:rPr>
+        <w:t xml:space="preserve"> (summary(pcaProduct))</w:t>
+      </w:r>
+    </w:p>
+    <w:p>
+      <w:pPr>
+        <w:pStyle w:val="ListParagraph"/>
+        <w:numPr>
+          <w:ilvl w:val="2"/>
+          <w:numId w:val="18"/>
+        </w:numPr>
+        <w:rPr>
+          <w:lang w:val="fr-BE"/>
+        </w:rPr>
+      </w:pPr>
+      <w:r>
+        <w:rPr>
+          <w:lang w:val="fr-BE"/>
+        </w:rPr>
+        <w:t>Plot du pca</w:t>
+      </w:r>
+      <w:r>
+        <w:rPr>
+          <w:lang w:val="fr-BE"/>
+        </w:rPr>
+        <w:t xml:space="preserve"> (plot(pcaProduct))</w:t>
+      </w:r>
+    </w:p>
+    <w:p>
+      <w:pPr>
+        <w:pStyle w:val="ListParagraph"/>
+        <w:numPr>
+          <w:ilvl w:val="2"/>
+          <w:numId w:val="18"/>
+        </w:numPr>
+        <w:rPr>
+          <w:lang w:val="fr-BE"/>
+        </w:rPr>
+      </w:pPr>
+      <w:r>
+        <w:rPr>
+          <w:lang w:val="fr-BE"/>
+        </w:rPr>
+        <w:t>Poids des variables originales dans les composantes (Loadings(pcaProduct))</w:t>
+      </w:r>
+    </w:p>
+    <w:p>
+      <w:pPr>
+        <w:pStyle w:val="ListParagraph"/>
+        <w:numPr>
+          <w:ilvl w:val="2"/>
+          <w:numId w:val="18"/>
+        </w:numPr>
+        <w:rPr>
+          <w:color w:val="FF0000"/>
+          <w:lang w:val="fr-BE"/>
+        </w:rPr>
+      </w:pPr>
+      <w:r>
+        <w:rPr>
+          <w:color w:val="FF0000"/>
+          <w:lang w:val="fr-BE"/>
+        </w:rPr>
+        <w:t>Lien entre les composantes et les variables (score(pcaProductAde4, xax=1) et score(pcaProductAde4, xax=2))</w:t>
+      </w:r>
+    </w:p>
+    <w:p>
+      <w:pPr>
+        <w:pStyle w:val="ListParagraph"/>
+        <w:numPr>
+          <w:ilvl w:val="2"/>
+          <w:numId w:val="18"/>
+        </w:numPr>
+        <w:rPr>
+          <w:lang w:val="fr-BE"/>
+        </w:rPr>
+      </w:pPr>
+      <w:r>
+        <w:rPr>
+          <w:lang w:val="fr-BE"/>
+        </w:rPr>
+        <w:t>Cercle de corrélation (</w:t>
       </w:r>
       <w:r>
         <w:rPr>

</xml_diff>